<commit_message>
Added new books and learning materials for DMW, DVS, ML
</commit_message>
<xml_diff>
--- a/DVS/C.27 CO DVS 2301 - Banawan.docx
+++ b/DVS/C.27 CO DVS 2301 - Banawan.docx
@@ -1,6 +1,6 @@
 
 <file path=word/document.xml><?xml version="1.0" encoding="utf-8"?>
-<w:document xmlns:wpc="http://schemas.microsoft.com/office/word/2010/wordprocessingCanvas" xmlns:cx="http://schemas.microsoft.com/office/drawing/2014/chartex" xmlns:cx1="http://schemas.microsoft.com/office/drawing/2015/9/8/chartex" xmlns:cx2="http://schemas.microsoft.com/office/drawing/2015/10/21/chartex" xmlns:cx3="http://schemas.microsoft.com/office/drawing/2016/5/9/chartex" xmlns:cx4="http://schemas.microsoft.com/office/drawing/2016/5/10/chartex" xmlns:cx5="http://schemas.microsoft.com/office/drawing/2016/5/11/chartex" xmlns:cx6="http://schemas.microsoft.com/office/drawing/2016/5/12/chartex" xmlns:cx7="http://schemas.microsoft.com/office/drawing/2016/5/13/chartex" xmlns:cx8="http://schemas.microsoft.com/office/drawing/2016/5/14/chartex" xmlns:mc="http://schemas.openxmlformats.org/markup-compatibility/2006" xmlns:aink="http://schemas.microsoft.com/office/drawing/2016/ink" xmlns:am3d="http://schemas.microsoft.com/office/drawing/2017/model3d" xmlns:o="urn:schemas-microsoft-com:office:office" xmlns:oel="http://schemas.microsoft.com/office/2019/extlst" xmlns:r="http://schemas.openxmlformats.org/officeDocument/2006/relationships" xmlns:m="http://schemas.openxmlformats.org/officeDocument/2006/math" xmlns:v="urn:schemas-microsoft-com:vml" xmlns:wp14="http://schemas.microsoft.com/office/word/2010/wordprocessingDrawing" xmlns:wp="http://schemas.openxmlformats.org/drawingml/2006/wordprocessingDrawing" xmlns:w10="urn:schemas-microsoft-com:office:word" xmlns:w="http://schemas.openxmlformats.org/wordprocessingml/2006/main" xmlns:w14="http://schemas.microsoft.com/office/word/2010/wordml" xmlns:w15="http://schemas.microsoft.com/office/word/2012/wordml" xmlns:w16cex="http://schemas.microsoft.com/office/word/2018/wordml/cex" xmlns:w16cid="http://schemas.microsoft.com/office/word/2016/wordml/cid" xmlns:w16="http://schemas.microsoft.com/office/word/2018/wordml" xmlns:w16du="http://schemas.microsoft.com/office/word/2023/wordml/word16du" xmlns:w16sdtdh="http://schemas.microsoft.com/office/word/2020/wordml/sdtdatahash" xmlns:w16se="http://schemas.microsoft.com/office/word/2015/wordml/symex" xmlns:wpg="http://schemas.microsoft.com/office/word/2010/wordprocessingGroup" xmlns:wpi="http://schemas.microsoft.com/office/word/2010/wordprocessingInk" xmlns:wne="http://schemas.microsoft.com/office/word/2006/wordml" xmlns:wps="http://schemas.microsoft.com/office/word/2010/wordprocessingShape" mc:Ignorable="w14 w15 w16se w16cid w16 w16cex w16sdtdh w16du wp14">
+<w:document xmlns:wpc="http://schemas.microsoft.com/office/word/2010/wordprocessingCanvas" xmlns:cx="http://schemas.microsoft.com/office/drawing/2014/chartex" xmlns:cx1="http://schemas.microsoft.com/office/drawing/2015/9/8/chartex" xmlns:cx2="http://schemas.microsoft.com/office/drawing/2015/10/21/chartex" xmlns:cx3="http://schemas.microsoft.com/office/drawing/2016/5/9/chartex" xmlns:cx4="http://schemas.microsoft.com/office/drawing/2016/5/10/chartex" xmlns:cx5="http://schemas.microsoft.com/office/drawing/2016/5/11/chartex" xmlns:cx6="http://schemas.microsoft.com/office/drawing/2016/5/12/chartex" xmlns:cx7="http://schemas.microsoft.com/office/drawing/2016/5/13/chartex" xmlns:cx8="http://schemas.microsoft.com/office/drawing/2016/5/14/chartex" xmlns:mc="http://schemas.openxmlformats.org/markup-compatibility/2006" xmlns:aink="http://schemas.microsoft.com/office/drawing/2016/ink" xmlns:am3d="http://schemas.microsoft.com/office/drawing/2017/model3d" xmlns:o="urn:schemas-microsoft-com:office:office" xmlns:oel="http://schemas.microsoft.com/office/2019/extlst" xmlns:r="http://schemas.openxmlformats.org/officeDocument/2006/relationships" xmlns:m="http://schemas.openxmlformats.org/officeDocument/2006/math" xmlns:v="urn:schemas-microsoft-com:vml" xmlns:wp14="http://schemas.microsoft.com/office/word/2010/wordprocessingDrawing" xmlns:wp="http://schemas.openxmlformats.org/drawingml/2006/wordprocessingDrawing" xmlns:w10="urn:schemas-microsoft-com:office:word" xmlns:w="http://schemas.openxmlformats.org/wordprocessingml/2006/main" xmlns:w14="http://schemas.microsoft.com/office/word/2010/wordml" xmlns:w15="http://schemas.microsoft.com/office/word/2012/wordml" xmlns:w16cex="http://schemas.microsoft.com/office/word/2018/wordml/cex" xmlns:w16cid="http://schemas.microsoft.com/office/word/2016/wordml/cid" xmlns:w16="http://schemas.microsoft.com/office/word/2018/wordml" xmlns:w16sdtdh="http://schemas.microsoft.com/office/word/2020/wordml/sdtdatahash" xmlns:w16se="http://schemas.microsoft.com/office/word/2015/wordml/symex" xmlns:wpg="http://schemas.microsoft.com/office/word/2010/wordprocessingGroup" xmlns:wpi="http://schemas.microsoft.com/office/word/2010/wordprocessingInk" xmlns:wne="http://schemas.microsoft.com/office/word/2006/wordml" xmlns:wps="http://schemas.microsoft.com/office/word/2010/wordprocessingShape" mc:Ignorable="w14 w15 w16se w16cid w16 w16cex w16sdtdh wp14">
   <w:body>
     <w:p>
       <w:pPr>
@@ -20,7 +20,7 @@
           <w:noProof/>
         </w:rPr>
         <w:drawing>
-          <wp:anchor distT="0" distB="0" distL="114300" distR="114300" simplePos="0" relativeHeight="251659264" behindDoc="0" locked="0" layoutInCell="1" allowOverlap="1" wp14:anchorId="4CBD0984" wp14:editId="37C15617">
+          <wp:anchor distT="0" distB="0" distL="114300" distR="114300" simplePos="0" relativeHeight="251659264" behindDoc="0" locked="0" layoutInCell="1" allowOverlap="1" wp14:anchorId="4CBD0984" wp14:editId="7C68BC9F">
             <wp:simplePos x="0" y="0"/>
             <wp:positionH relativeFrom="margin">
               <wp:align>left</wp:align>
@@ -5680,163 +5680,6 @@
               </w:rPr>
               <w:t> </w:t>
             </w:r>
-            <w:r>
-              <w:rPr>
-                <w:rFonts w:asciiTheme="minorHAnsi" w:hAnsiTheme="minorHAnsi" w:cstheme="minorHAnsi"/>
-                <w:sz w:val="18"/>
-                <w:szCs w:val="18"/>
-              </w:rPr>
-              <w:br/>
-            </w:r>
-            <w:r>
-              <w:rPr>
-                <w:rStyle w:val="normaltextrun"/>
-                <w:rFonts w:asciiTheme="minorHAnsi" w:hAnsiTheme="minorHAnsi" w:cstheme="minorHAnsi"/>
-                <w:sz w:val="18"/>
-                <w:szCs w:val="18"/>
-              </w:rPr>
-              <w:t>https://hbr.org/2018/10/how-</w:t>
-            </w:r>
-            <w:r>
-              <w:rPr>
-                <w:rStyle w:val="scxw215439862"/>
-                <w:rFonts w:asciiTheme="minorHAnsi" w:hAnsiTheme="minorHAnsi" w:cstheme="minorHAnsi"/>
-                <w:sz w:val="18"/>
-                <w:szCs w:val="18"/>
-              </w:rPr>
-              <w:t> </w:t>
-            </w:r>
-            <w:r>
-              <w:rPr>
-                <w:rFonts w:asciiTheme="minorHAnsi" w:hAnsiTheme="minorHAnsi" w:cstheme="minorHAnsi"/>
-                <w:sz w:val="18"/>
-                <w:szCs w:val="18"/>
-              </w:rPr>
-              <w:br/>
-            </w:r>
-            <w:proofErr w:type="spellStart"/>
-            <w:r>
-              <w:rPr>
-                <w:rStyle w:val="normaltextrun"/>
-                <w:rFonts w:asciiTheme="minorHAnsi" w:hAnsiTheme="minorHAnsi" w:cstheme="minorHAnsi"/>
-                <w:sz w:val="18"/>
-                <w:szCs w:val="18"/>
-              </w:rPr>
-              <w:t>tomake</w:t>
-            </w:r>
-            <w:proofErr w:type="spellEnd"/>
-            <w:r>
-              <w:rPr>
-                <w:rStyle w:val="normaltextrun"/>
-                <w:rFonts w:asciiTheme="minorHAnsi" w:hAnsiTheme="minorHAnsi" w:cstheme="minorHAnsi"/>
-                <w:sz w:val="18"/>
-                <w:szCs w:val="18"/>
-              </w:rPr>
-              <w:t>-sure-</w:t>
-            </w:r>
-            <w:proofErr w:type="spellStart"/>
-            <w:r>
-              <w:rPr>
-                <w:rStyle w:val="normaltextrun"/>
-                <w:rFonts w:asciiTheme="minorHAnsi" w:hAnsiTheme="minorHAnsi" w:cstheme="minorHAnsi"/>
-                <w:sz w:val="18"/>
-                <w:szCs w:val="18"/>
-              </w:rPr>
-              <w:t>youre</w:t>
-            </w:r>
-            <w:proofErr w:type="spellEnd"/>
-            <w:r>
-              <w:rPr>
-                <w:rStyle w:val="normaltextrun"/>
-                <w:rFonts w:asciiTheme="minorHAnsi" w:hAnsiTheme="minorHAnsi" w:cstheme="minorHAnsi"/>
-                <w:sz w:val="18"/>
-                <w:szCs w:val="18"/>
-              </w:rPr>
-              <w:t>-not-</w:t>
-            </w:r>
-            <w:r>
-              <w:rPr>
-                <w:rStyle w:val="scxw215439862"/>
-                <w:rFonts w:asciiTheme="minorHAnsi" w:hAnsiTheme="minorHAnsi" w:cstheme="minorHAnsi"/>
-                <w:sz w:val="18"/>
-                <w:szCs w:val="18"/>
-              </w:rPr>
-              <w:t> </w:t>
-            </w:r>
-            <w:r>
-              <w:rPr>
-                <w:rFonts w:asciiTheme="minorHAnsi" w:hAnsiTheme="minorHAnsi" w:cstheme="minorHAnsi"/>
-                <w:sz w:val="18"/>
-                <w:szCs w:val="18"/>
-              </w:rPr>
-              <w:br/>
-            </w:r>
-            <w:proofErr w:type="spellStart"/>
-            <w:r>
-              <w:rPr>
-                <w:rStyle w:val="normaltextrun"/>
-                <w:rFonts w:asciiTheme="minorHAnsi" w:hAnsiTheme="minorHAnsi" w:cstheme="minorHAnsi"/>
-                <w:sz w:val="18"/>
-                <w:szCs w:val="18"/>
-              </w:rPr>
-              <w:t>usingdata</w:t>
-            </w:r>
-            <w:proofErr w:type="spellEnd"/>
-            <w:r>
-              <w:rPr>
-                <w:rStyle w:val="normaltextrun"/>
-                <w:rFonts w:asciiTheme="minorHAnsi" w:hAnsiTheme="minorHAnsi" w:cstheme="minorHAnsi"/>
-                <w:sz w:val="18"/>
-                <w:szCs w:val="18"/>
-              </w:rPr>
-              <w:t>-just-to-justify-</w:t>
-            </w:r>
-            <w:r>
-              <w:rPr>
-                <w:rStyle w:val="scxw215439862"/>
-                <w:rFonts w:asciiTheme="minorHAnsi" w:hAnsiTheme="minorHAnsi" w:cstheme="minorHAnsi"/>
-                <w:sz w:val="18"/>
-                <w:szCs w:val="18"/>
-              </w:rPr>
-              <w:t> </w:t>
-            </w:r>
-            <w:r>
-              <w:rPr>
-                <w:rFonts w:asciiTheme="minorHAnsi" w:hAnsiTheme="minorHAnsi" w:cstheme="minorHAnsi"/>
-                <w:sz w:val="18"/>
-                <w:szCs w:val="18"/>
-              </w:rPr>
-              <w:br/>
-            </w:r>
-            <w:proofErr w:type="spellStart"/>
-            <w:r>
-              <w:rPr>
-                <w:rStyle w:val="normaltextrun"/>
-                <w:rFonts w:asciiTheme="minorHAnsi" w:hAnsiTheme="minorHAnsi" w:cstheme="minorHAnsi"/>
-                <w:sz w:val="18"/>
-                <w:szCs w:val="18"/>
-              </w:rPr>
-              <w:t>decisionsyouve</w:t>
-            </w:r>
-            <w:proofErr w:type="spellEnd"/>
-            <w:r>
-              <w:rPr>
-                <w:rStyle w:val="normaltextrun"/>
-                <w:rFonts w:asciiTheme="minorHAnsi" w:hAnsiTheme="minorHAnsi" w:cstheme="minorHAnsi"/>
-                <w:sz w:val="18"/>
-                <w:szCs w:val="18"/>
-              </w:rPr>
-              <w:t>-already-made</w:t>
-            </w:r>
-            <w:r>
-              <w:rPr>
-                <w:rStyle w:val="eop"/>
-                <w:rFonts w:asciiTheme="minorHAnsi" w:hAnsiTheme="minorHAnsi" w:cstheme="minorHAnsi"/>
-                <w:sz w:val="18"/>
-                <w:szCs w:val="18"/>
-              </w:rPr>
-              <w:t> </w:t>
-            </w:r>
           </w:p>
         </w:tc>
         <w:tc>
@@ -11732,7 +11575,7 @@
 </file>
 
 <file path=word/endnotes.xml><?xml version="1.0" encoding="utf-8"?>
-<w:endnotes xmlns:wpc="http://schemas.microsoft.com/office/word/2010/wordprocessingCanvas" xmlns:cx="http://schemas.microsoft.com/office/drawing/2014/chartex" xmlns:cx1="http://schemas.microsoft.com/office/drawing/2015/9/8/chartex" xmlns:cx2="http://schemas.microsoft.com/office/drawing/2015/10/21/chartex" xmlns:cx3="http://schemas.microsoft.com/office/drawing/2016/5/9/chartex" xmlns:cx4="http://schemas.microsoft.com/office/drawing/2016/5/10/chartex" xmlns:cx5="http://schemas.microsoft.com/office/drawing/2016/5/11/chartex" xmlns:cx6="http://schemas.microsoft.com/office/drawing/2016/5/12/chartex" xmlns:cx7="http://schemas.microsoft.com/office/drawing/2016/5/13/chartex" xmlns:cx8="http://schemas.microsoft.com/office/drawing/2016/5/14/chartex" xmlns:mc="http://schemas.openxmlformats.org/markup-compatibility/2006" xmlns:aink="http://schemas.microsoft.com/office/drawing/2016/ink" xmlns:am3d="http://schemas.microsoft.com/office/drawing/2017/model3d" xmlns:o="urn:schemas-microsoft-com:office:office" xmlns:oel="http://schemas.microsoft.com/office/2019/extlst" xmlns:r="http://schemas.openxmlformats.org/officeDocument/2006/relationships" xmlns:m="http://schemas.openxmlformats.org/officeDocument/2006/math" xmlns:v="urn:schemas-microsoft-com:vml" xmlns:wp14="http://schemas.microsoft.com/office/word/2010/wordprocessingDrawing" xmlns:wp="http://schemas.openxmlformats.org/drawingml/2006/wordprocessingDrawing" xmlns:w10="urn:schemas-microsoft-com:office:word" xmlns:w="http://schemas.openxmlformats.org/wordprocessingml/2006/main" xmlns:w14="http://schemas.microsoft.com/office/word/2010/wordml" xmlns:w15="http://schemas.microsoft.com/office/word/2012/wordml" xmlns:w16cex="http://schemas.microsoft.com/office/word/2018/wordml/cex" xmlns:w16cid="http://schemas.microsoft.com/office/word/2016/wordml/cid" xmlns:w16="http://schemas.microsoft.com/office/word/2018/wordml" xmlns:w16du="http://schemas.microsoft.com/office/word/2023/wordml/word16du" xmlns:w16sdtdh="http://schemas.microsoft.com/office/word/2020/wordml/sdtdatahash" xmlns:w16se="http://schemas.microsoft.com/office/word/2015/wordml/symex" xmlns:wpg="http://schemas.microsoft.com/office/word/2010/wordprocessingGroup" xmlns:wpi="http://schemas.microsoft.com/office/word/2010/wordprocessingInk" xmlns:wne="http://schemas.microsoft.com/office/word/2006/wordml" xmlns:wps="http://schemas.microsoft.com/office/word/2010/wordprocessingShape" mc:Ignorable="w14 w15 w16se w16cid w16 w16cex w16sdtdh w16du wp14">
+<w:endnotes xmlns:wpc="http://schemas.microsoft.com/office/word/2010/wordprocessingCanvas" xmlns:cx="http://schemas.microsoft.com/office/drawing/2014/chartex" xmlns:cx1="http://schemas.microsoft.com/office/drawing/2015/9/8/chartex" xmlns:cx2="http://schemas.microsoft.com/office/drawing/2015/10/21/chartex" xmlns:cx3="http://schemas.microsoft.com/office/drawing/2016/5/9/chartex" xmlns:cx4="http://schemas.microsoft.com/office/drawing/2016/5/10/chartex" xmlns:cx5="http://schemas.microsoft.com/office/drawing/2016/5/11/chartex" xmlns:cx6="http://schemas.microsoft.com/office/drawing/2016/5/12/chartex" xmlns:cx7="http://schemas.microsoft.com/office/drawing/2016/5/13/chartex" xmlns:cx8="http://schemas.microsoft.com/office/drawing/2016/5/14/chartex" xmlns:mc="http://schemas.openxmlformats.org/markup-compatibility/2006" xmlns:aink="http://schemas.microsoft.com/office/drawing/2016/ink" xmlns:am3d="http://schemas.microsoft.com/office/drawing/2017/model3d" xmlns:o="urn:schemas-microsoft-com:office:office" xmlns:oel="http://schemas.microsoft.com/office/2019/extlst" xmlns:r="http://schemas.openxmlformats.org/officeDocument/2006/relationships" xmlns:m="http://schemas.openxmlformats.org/officeDocument/2006/math" xmlns:v="urn:schemas-microsoft-com:vml" xmlns:wp14="http://schemas.microsoft.com/office/word/2010/wordprocessingDrawing" xmlns:wp="http://schemas.openxmlformats.org/drawingml/2006/wordprocessingDrawing" xmlns:w10="urn:schemas-microsoft-com:office:word" xmlns:w="http://schemas.openxmlformats.org/wordprocessingml/2006/main" xmlns:w14="http://schemas.microsoft.com/office/word/2010/wordml" xmlns:w15="http://schemas.microsoft.com/office/word/2012/wordml" xmlns:w16cex="http://schemas.microsoft.com/office/word/2018/wordml/cex" xmlns:w16cid="http://schemas.microsoft.com/office/word/2016/wordml/cid" xmlns:w16="http://schemas.microsoft.com/office/word/2018/wordml" xmlns:w16sdtdh="http://schemas.microsoft.com/office/word/2020/wordml/sdtdatahash" xmlns:w16se="http://schemas.microsoft.com/office/word/2015/wordml/symex" xmlns:wpg="http://schemas.microsoft.com/office/word/2010/wordprocessingGroup" xmlns:wpi="http://schemas.microsoft.com/office/word/2010/wordprocessingInk" xmlns:wne="http://schemas.microsoft.com/office/word/2006/wordml" xmlns:wps="http://schemas.microsoft.com/office/word/2010/wordprocessingShape" mc:Ignorable="w14 w15 w16se w16cid w16 w16cex w16sdtdh wp14">
   <w:endnote w:type="separator" w:id="-1">
     <w:p>
       <w:r>
@@ -11751,7 +11594,7 @@
 </file>
 
 <file path=word/footer1.xml><?xml version="1.0" encoding="utf-8"?>
-<w:ftr xmlns:wpc="http://schemas.microsoft.com/office/word/2010/wordprocessingCanvas" xmlns:cx="http://schemas.microsoft.com/office/drawing/2014/chartex" xmlns:cx1="http://schemas.microsoft.com/office/drawing/2015/9/8/chartex" xmlns:cx2="http://schemas.microsoft.com/office/drawing/2015/10/21/chartex" xmlns:cx3="http://schemas.microsoft.com/office/drawing/2016/5/9/chartex" xmlns:cx4="http://schemas.microsoft.com/office/drawing/2016/5/10/chartex" xmlns:cx5="http://schemas.microsoft.com/office/drawing/2016/5/11/chartex" xmlns:cx6="http://schemas.microsoft.com/office/drawing/2016/5/12/chartex" xmlns:cx7="http://schemas.microsoft.com/office/drawing/2016/5/13/chartex" xmlns:cx8="http://schemas.microsoft.com/office/drawing/2016/5/14/chartex" xmlns:mc="http://schemas.openxmlformats.org/markup-compatibility/2006" xmlns:aink="http://schemas.microsoft.com/office/drawing/2016/ink" xmlns:am3d="http://schemas.microsoft.com/office/drawing/2017/model3d" xmlns:o="urn:schemas-microsoft-com:office:office" xmlns:oel="http://schemas.microsoft.com/office/2019/extlst" xmlns:r="http://schemas.openxmlformats.org/officeDocument/2006/relationships" xmlns:m="http://schemas.openxmlformats.org/officeDocument/2006/math" xmlns:v="urn:schemas-microsoft-com:vml" xmlns:wp14="http://schemas.microsoft.com/office/word/2010/wordprocessingDrawing" xmlns:wp="http://schemas.openxmlformats.org/drawingml/2006/wordprocessingDrawing" xmlns:w10="urn:schemas-microsoft-com:office:word" xmlns:w="http://schemas.openxmlformats.org/wordprocessingml/2006/main" xmlns:w14="http://schemas.microsoft.com/office/word/2010/wordml" xmlns:w15="http://schemas.microsoft.com/office/word/2012/wordml" xmlns:w16cex="http://schemas.microsoft.com/office/word/2018/wordml/cex" xmlns:w16cid="http://schemas.microsoft.com/office/word/2016/wordml/cid" xmlns:w16="http://schemas.microsoft.com/office/word/2018/wordml" xmlns:w16du="http://schemas.microsoft.com/office/word/2023/wordml/word16du" xmlns:w16sdtdh="http://schemas.microsoft.com/office/word/2020/wordml/sdtdatahash" xmlns:w16se="http://schemas.microsoft.com/office/word/2015/wordml/symex" xmlns:wpg="http://schemas.microsoft.com/office/word/2010/wordprocessingGroup" xmlns:wpi="http://schemas.microsoft.com/office/word/2010/wordprocessingInk" xmlns:wne="http://schemas.microsoft.com/office/word/2006/wordml" xmlns:wps="http://schemas.microsoft.com/office/word/2010/wordprocessingShape" mc:Ignorable="w14 w15 w16se w16cid w16 w16cex w16sdtdh w16du wp14">
+<w:ftr xmlns:wpc="http://schemas.microsoft.com/office/word/2010/wordprocessingCanvas" xmlns:cx="http://schemas.microsoft.com/office/drawing/2014/chartex" xmlns:cx1="http://schemas.microsoft.com/office/drawing/2015/9/8/chartex" xmlns:cx2="http://schemas.microsoft.com/office/drawing/2015/10/21/chartex" xmlns:cx3="http://schemas.microsoft.com/office/drawing/2016/5/9/chartex" xmlns:cx4="http://schemas.microsoft.com/office/drawing/2016/5/10/chartex" xmlns:cx5="http://schemas.microsoft.com/office/drawing/2016/5/11/chartex" xmlns:cx6="http://schemas.microsoft.com/office/drawing/2016/5/12/chartex" xmlns:cx7="http://schemas.microsoft.com/office/drawing/2016/5/13/chartex" xmlns:cx8="http://schemas.microsoft.com/office/drawing/2016/5/14/chartex" xmlns:mc="http://schemas.openxmlformats.org/markup-compatibility/2006" xmlns:aink="http://schemas.microsoft.com/office/drawing/2016/ink" xmlns:am3d="http://schemas.microsoft.com/office/drawing/2017/model3d" xmlns:o="urn:schemas-microsoft-com:office:office" xmlns:oel="http://schemas.microsoft.com/office/2019/extlst" xmlns:r="http://schemas.openxmlformats.org/officeDocument/2006/relationships" xmlns:m="http://schemas.openxmlformats.org/officeDocument/2006/math" xmlns:v="urn:schemas-microsoft-com:vml" xmlns:wp14="http://schemas.microsoft.com/office/word/2010/wordprocessingDrawing" xmlns:wp="http://schemas.openxmlformats.org/drawingml/2006/wordprocessingDrawing" xmlns:w10="urn:schemas-microsoft-com:office:word" xmlns:w="http://schemas.openxmlformats.org/wordprocessingml/2006/main" xmlns:w14="http://schemas.microsoft.com/office/word/2010/wordml" xmlns:w15="http://schemas.microsoft.com/office/word/2012/wordml" xmlns:w16cex="http://schemas.microsoft.com/office/word/2018/wordml/cex" xmlns:w16cid="http://schemas.microsoft.com/office/word/2016/wordml/cid" xmlns:w16="http://schemas.microsoft.com/office/word/2018/wordml" xmlns:w16sdtdh="http://schemas.microsoft.com/office/word/2020/wordml/sdtdatahash" xmlns:w16se="http://schemas.microsoft.com/office/word/2015/wordml/symex" xmlns:wpg="http://schemas.microsoft.com/office/word/2010/wordprocessingGroup" xmlns:wpi="http://schemas.microsoft.com/office/word/2010/wordprocessingInk" xmlns:wne="http://schemas.microsoft.com/office/word/2006/wordml" xmlns:wps="http://schemas.microsoft.com/office/word/2010/wordprocessingShape" mc:Ignorable="w14 w15 w16se w16cid w16 w16cex w16sdtdh wp14">
   <w:p>
     <w:pPr>
       <w:pStyle w:val="Footer"/>
@@ -11824,7 +11667,7 @@
 </file>
 
 <file path=word/footnotes.xml><?xml version="1.0" encoding="utf-8"?>
-<w:footnotes xmlns:wpc="http://schemas.microsoft.com/office/word/2010/wordprocessingCanvas" xmlns:cx="http://schemas.microsoft.com/office/drawing/2014/chartex" xmlns:cx1="http://schemas.microsoft.com/office/drawing/2015/9/8/chartex" xmlns:cx2="http://schemas.microsoft.com/office/drawing/2015/10/21/chartex" xmlns:cx3="http://schemas.microsoft.com/office/drawing/2016/5/9/chartex" xmlns:cx4="http://schemas.microsoft.com/office/drawing/2016/5/10/chartex" xmlns:cx5="http://schemas.microsoft.com/office/drawing/2016/5/11/chartex" xmlns:cx6="http://schemas.microsoft.com/office/drawing/2016/5/12/chartex" xmlns:cx7="http://schemas.microsoft.com/office/drawing/2016/5/13/chartex" xmlns:cx8="http://schemas.microsoft.com/office/drawing/2016/5/14/chartex" xmlns:mc="http://schemas.openxmlformats.org/markup-compatibility/2006" xmlns:aink="http://schemas.microsoft.com/office/drawing/2016/ink" xmlns:am3d="http://schemas.microsoft.com/office/drawing/2017/model3d" xmlns:o="urn:schemas-microsoft-com:office:office" xmlns:oel="http://schemas.microsoft.com/office/2019/extlst" xmlns:r="http://schemas.openxmlformats.org/officeDocument/2006/relationships" xmlns:m="http://schemas.openxmlformats.org/officeDocument/2006/math" xmlns:v="urn:schemas-microsoft-com:vml" xmlns:wp14="http://schemas.microsoft.com/office/word/2010/wordprocessingDrawing" xmlns:wp="http://schemas.openxmlformats.org/drawingml/2006/wordprocessingDrawing" xmlns:w10="urn:schemas-microsoft-com:office:word" xmlns:w="http://schemas.openxmlformats.org/wordprocessingml/2006/main" xmlns:w14="http://schemas.microsoft.com/office/word/2010/wordml" xmlns:w15="http://schemas.microsoft.com/office/word/2012/wordml" xmlns:w16cex="http://schemas.microsoft.com/office/word/2018/wordml/cex" xmlns:w16cid="http://schemas.microsoft.com/office/word/2016/wordml/cid" xmlns:w16="http://schemas.microsoft.com/office/word/2018/wordml" xmlns:w16du="http://schemas.microsoft.com/office/word/2023/wordml/word16du" xmlns:w16sdtdh="http://schemas.microsoft.com/office/word/2020/wordml/sdtdatahash" xmlns:w16se="http://schemas.microsoft.com/office/word/2015/wordml/symex" xmlns:wpg="http://schemas.microsoft.com/office/word/2010/wordprocessingGroup" xmlns:wpi="http://schemas.microsoft.com/office/word/2010/wordprocessingInk" xmlns:wne="http://schemas.microsoft.com/office/word/2006/wordml" xmlns:wps="http://schemas.microsoft.com/office/word/2010/wordprocessingShape" mc:Ignorable="w14 w15 w16se w16cid w16 w16cex w16sdtdh w16du wp14">
+<w:footnotes xmlns:wpc="http://schemas.microsoft.com/office/word/2010/wordprocessingCanvas" xmlns:cx="http://schemas.microsoft.com/office/drawing/2014/chartex" xmlns:cx1="http://schemas.microsoft.com/office/drawing/2015/9/8/chartex" xmlns:cx2="http://schemas.microsoft.com/office/drawing/2015/10/21/chartex" xmlns:cx3="http://schemas.microsoft.com/office/drawing/2016/5/9/chartex" xmlns:cx4="http://schemas.microsoft.com/office/drawing/2016/5/10/chartex" xmlns:cx5="http://schemas.microsoft.com/office/drawing/2016/5/11/chartex" xmlns:cx6="http://schemas.microsoft.com/office/drawing/2016/5/12/chartex" xmlns:cx7="http://schemas.microsoft.com/office/drawing/2016/5/13/chartex" xmlns:cx8="http://schemas.microsoft.com/office/drawing/2016/5/14/chartex" xmlns:mc="http://schemas.openxmlformats.org/markup-compatibility/2006" xmlns:aink="http://schemas.microsoft.com/office/drawing/2016/ink" xmlns:am3d="http://schemas.microsoft.com/office/drawing/2017/model3d" xmlns:o="urn:schemas-microsoft-com:office:office" xmlns:oel="http://schemas.microsoft.com/office/2019/extlst" xmlns:r="http://schemas.openxmlformats.org/officeDocument/2006/relationships" xmlns:m="http://schemas.openxmlformats.org/officeDocument/2006/math" xmlns:v="urn:schemas-microsoft-com:vml" xmlns:wp14="http://schemas.microsoft.com/office/word/2010/wordprocessingDrawing" xmlns:wp="http://schemas.openxmlformats.org/drawingml/2006/wordprocessingDrawing" xmlns:w10="urn:schemas-microsoft-com:office:word" xmlns:w="http://schemas.openxmlformats.org/wordprocessingml/2006/main" xmlns:w14="http://schemas.microsoft.com/office/word/2010/wordml" xmlns:w15="http://schemas.microsoft.com/office/word/2012/wordml" xmlns:w16cex="http://schemas.microsoft.com/office/word/2018/wordml/cex" xmlns:w16cid="http://schemas.microsoft.com/office/word/2016/wordml/cid" xmlns:w16="http://schemas.microsoft.com/office/word/2018/wordml" xmlns:w16sdtdh="http://schemas.microsoft.com/office/word/2020/wordml/sdtdatahash" xmlns:w16se="http://schemas.microsoft.com/office/word/2015/wordml/symex" xmlns:wpg="http://schemas.microsoft.com/office/word/2010/wordprocessingGroup" xmlns:wpi="http://schemas.microsoft.com/office/word/2010/wordprocessingInk" xmlns:wne="http://schemas.microsoft.com/office/word/2006/wordml" xmlns:wps="http://schemas.microsoft.com/office/word/2010/wordprocessingShape" mc:Ignorable="w14 w15 w16se w16cid w16 w16cex w16sdtdh wp14">
   <w:footnote w:type="separator" w:id="-1">
     <w:p>
       <w:r>
@@ -11843,7 +11686,7 @@
 </file>
 
 <file path=word/numbering.xml><?xml version="1.0" encoding="utf-8"?>
-<w:numbering xmlns:wpc="http://schemas.microsoft.com/office/word/2010/wordprocessingCanvas" xmlns:cx="http://schemas.microsoft.com/office/drawing/2014/chartex" xmlns:cx1="http://schemas.microsoft.com/office/drawing/2015/9/8/chartex" xmlns:cx2="http://schemas.microsoft.com/office/drawing/2015/10/21/chartex" xmlns:cx3="http://schemas.microsoft.com/office/drawing/2016/5/9/chartex" xmlns:cx4="http://schemas.microsoft.com/office/drawing/2016/5/10/chartex" xmlns:cx5="http://schemas.microsoft.com/office/drawing/2016/5/11/chartex" xmlns:cx6="http://schemas.microsoft.com/office/drawing/2016/5/12/chartex" xmlns:cx7="http://schemas.microsoft.com/office/drawing/2016/5/13/chartex" xmlns:cx8="http://schemas.microsoft.com/office/drawing/2016/5/14/chartex" xmlns:mc="http://schemas.openxmlformats.org/markup-compatibility/2006" xmlns:aink="http://schemas.microsoft.com/office/drawing/2016/ink" xmlns:am3d="http://schemas.microsoft.com/office/drawing/2017/model3d" xmlns:o="urn:schemas-microsoft-com:office:office" xmlns:oel="http://schemas.microsoft.com/office/2019/extlst" xmlns:r="http://schemas.openxmlformats.org/officeDocument/2006/relationships" xmlns:m="http://schemas.openxmlformats.org/officeDocument/2006/math" xmlns:v="urn:schemas-microsoft-com:vml" xmlns:wp14="http://schemas.microsoft.com/office/word/2010/wordprocessingDrawing" xmlns:wp="http://schemas.openxmlformats.org/drawingml/2006/wordprocessingDrawing" xmlns:w10="urn:schemas-microsoft-com:office:word" xmlns:w="http://schemas.openxmlformats.org/wordprocessingml/2006/main" xmlns:w14="http://schemas.microsoft.com/office/word/2010/wordml" xmlns:w15="http://schemas.microsoft.com/office/word/2012/wordml" xmlns:w16cex="http://schemas.microsoft.com/office/word/2018/wordml/cex" xmlns:w16cid="http://schemas.microsoft.com/office/word/2016/wordml/cid" xmlns:w16="http://schemas.microsoft.com/office/word/2018/wordml" xmlns:w16du="http://schemas.microsoft.com/office/word/2023/wordml/word16du" xmlns:w16sdtdh="http://schemas.microsoft.com/office/word/2020/wordml/sdtdatahash" xmlns:w16se="http://schemas.microsoft.com/office/word/2015/wordml/symex" xmlns:wpg="http://schemas.microsoft.com/office/word/2010/wordprocessingGroup" xmlns:wpi="http://schemas.microsoft.com/office/word/2010/wordprocessingInk" xmlns:wne="http://schemas.microsoft.com/office/word/2006/wordml" xmlns:wps="http://schemas.microsoft.com/office/word/2010/wordprocessingShape" mc:Ignorable="w14 w15 w16se w16cid w16 w16cex w16sdtdh w16du wp14">
+<w:numbering xmlns:wpc="http://schemas.microsoft.com/office/word/2010/wordprocessingCanvas" xmlns:cx="http://schemas.microsoft.com/office/drawing/2014/chartex" xmlns:cx1="http://schemas.microsoft.com/office/drawing/2015/9/8/chartex" xmlns:cx2="http://schemas.microsoft.com/office/drawing/2015/10/21/chartex" xmlns:cx3="http://schemas.microsoft.com/office/drawing/2016/5/9/chartex" xmlns:cx4="http://schemas.microsoft.com/office/drawing/2016/5/10/chartex" xmlns:cx5="http://schemas.microsoft.com/office/drawing/2016/5/11/chartex" xmlns:cx6="http://schemas.microsoft.com/office/drawing/2016/5/12/chartex" xmlns:cx7="http://schemas.microsoft.com/office/drawing/2016/5/13/chartex" xmlns:cx8="http://schemas.microsoft.com/office/drawing/2016/5/14/chartex" xmlns:mc="http://schemas.openxmlformats.org/markup-compatibility/2006" xmlns:aink="http://schemas.microsoft.com/office/drawing/2016/ink" xmlns:am3d="http://schemas.microsoft.com/office/drawing/2017/model3d" xmlns:o="urn:schemas-microsoft-com:office:office" xmlns:oel="http://schemas.microsoft.com/office/2019/extlst" xmlns:r="http://schemas.openxmlformats.org/officeDocument/2006/relationships" xmlns:m="http://schemas.openxmlformats.org/officeDocument/2006/math" xmlns:v="urn:schemas-microsoft-com:vml" xmlns:wp14="http://schemas.microsoft.com/office/word/2010/wordprocessingDrawing" xmlns:wp="http://schemas.openxmlformats.org/drawingml/2006/wordprocessingDrawing" xmlns:w10="urn:schemas-microsoft-com:office:word" xmlns:w="http://schemas.openxmlformats.org/wordprocessingml/2006/main" xmlns:w14="http://schemas.microsoft.com/office/word/2010/wordml" xmlns:w15="http://schemas.microsoft.com/office/word/2012/wordml" xmlns:w16cex="http://schemas.microsoft.com/office/word/2018/wordml/cex" xmlns:w16cid="http://schemas.microsoft.com/office/word/2016/wordml/cid" xmlns:w16="http://schemas.microsoft.com/office/word/2018/wordml" xmlns:w16sdtdh="http://schemas.microsoft.com/office/word/2020/wordml/sdtdatahash" xmlns:w16se="http://schemas.microsoft.com/office/word/2015/wordml/symex" xmlns:wpg="http://schemas.microsoft.com/office/word/2010/wordprocessingGroup" xmlns:wpi="http://schemas.microsoft.com/office/word/2010/wordprocessingInk" xmlns:wne="http://schemas.microsoft.com/office/word/2006/wordml" xmlns:wps="http://schemas.microsoft.com/office/word/2010/wordprocessingShape" mc:Ignorable="w14 w15 w16se w16cid w16 w16cex w16sdtdh wp14">
   <w:abstractNum w:abstractNumId="0" w15:restartNumberingAfterBreak="0">
     <w:nsid w:val="05B50D8A"/>
     <w:multiLevelType w:val="multilevel"/>
@@ -17422,7 +17265,7 @@
 </file>
 
 <file path=word/styles.xml><?xml version="1.0" encoding="utf-8"?>
-<w:styles xmlns:mc="http://schemas.openxmlformats.org/markup-compatibility/2006" xmlns:r="http://schemas.openxmlformats.org/officeDocument/2006/relationships" xmlns:w="http://schemas.openxmlformats.org/wordprocessingml/2006/main" xmlns:w14="http://schemas.microsoft.com/office/word/2010/wordml" xmlns:w15="http://schemas.microsoft.com/office/word/2012/wordml" xmlns:w16cex="http://schemas.microsoft.com/office/word/2018/wordml/cex" xmlns:w16cid="http://schemas.microsoft.com/office/word/2016/wordml/cid" xmlns:w16="http://schemas.microsoft.com/office/word/2018/wordml" xmlns:w16du="http://schemas.microsoft.com/office/word/2023/wordml/word16du" xmlns:w16sdtdh="http://schemas.microsoft.com/office/word/2020/wordml/sdtdatahash" xmlns:w16se="http://schemas.microsoft.com/office/word/2015/wordml/symex" mc:Ignorable="w14 w15 w16se w16cid w16 w16cex w16sdtdh w16du">
+<w:styles xmlns:mc="http://schemas.openxmlformats.org/markup-compatibility/2006" xmlns:r="http://schemas.openxmlformats.org/officeDocument/2006/relationships" xmlns:w="http://schemas.openxmlformats.org/wordprocessingml/2006/main" xmlns:w14="http://schemas.microsoft.com/office/word/2010/wordml" xmlns:w15="http://schemas.microsoft.com/office/word/2012/wordml" xmlns:w16cex="http://schemas.microsoft.com/office/word/2018/wordml/cex" xmlns:w16cid="http://schemas.microsoft.com/office/word/2016/wordml/cid" xmlns:w16="http://schemas.microsoft.com/office/word/2018/wordml" xmlns:w16sdtdh="http://schemas.microsoft.com/office/word/2020/wordml/sdtdatahash" xmlns:w16se="http://schemas.microsoft.com/office/word/2015/wordml/symex" mc:Ignorable="w14 w15 w16se w16cid w16 w16cex w16sdtdh">
   <w:docDefaults>
     <w:rPrDefault>
       <w:rPr>
@@ -17831,6 +17674,7 @@
   <w:style w:type="character" w:default="1" w:styleId="DefaultParagraphFont">
     <w:name w:val="Default Paragraph Font"/>
     <w:uiPriority w:val="1"/>
+    <w:semiHidden/>
     <w:unhideWhenUsed/>
   </w:style>
   <w:style w:type="table" w:default="1" w:styleId="TableNormal">
@@ -18515,19 +18359,6 @@
 </file>
 
 <file path=customXml/item2.xml><?xml version="1.0" encoding="utf-8"?>
-<?mso-contentType ?>
-<FormTemplates xmlns="http://schemas.microsoft.com/sharepoint/v3/contenttype/forms">
-  <Display>DocumentLibraryForm</Display>
-  <Edit>DocumentLibraryForm</Edit>
-  <New>DocumentLibraryForm</New>
-</FormTemplates>
-</file>
-
-<file path=customXml/item3.xml><?xml version="1.0" encoding="utf-8"?>
-<b:Sources xmlns:b="http://schemas.openxmlformats.org/officeDocument/2006/bibliography" xmlns="http://schemas.openxmlformats.org/officeDocument/2006/bibliography" SelectedStyle="\APASixthEditionOfficeOnline.xsl" StyleName="APA" Version="6"/>
-</file>
-
-<file path=customXml/item4.xml><?xml version="1.0" encoding="utf-8"?>
 <ct:contentTypeSchema xmlns:ct="http://schemas.microsoft.com/office/2006/metadata/contentType" xmlns:ma="http://schemas.microsoft.com/office/2006/metadata/properties/metaAttributes" ct:_="" ma:_="" ma:contentTypeName="Document" ma:contentTypeID="0x0101006F461A725938EC4B840C634A590EB6DD" ma:contentTypeVersion="19" ma:contentTypeDescription="Create a new document." ma:contentTypeScope="" ma:versionID="bf6850c6f038085522bdf161772b06d2">
   <xsd:schema xmlns:xsd="http://www.w3.org/2001/XMLSchema" xmlns:xs="http://www.w3.org/2001/XMLSchema" xmlns:p="http://schemas.microsoft.com/office/2006/metadata/properties" xmlns:ns2="fcdcde72-05ea-4cea-a05f-4abca8014047" xmlns:ns3="51d5826e-6e87-4b97-90e9-f7904ab983b4" targetNamespace="http://schemas.microsoft.com/office/2006/metadata/properties" ma:root="true" ma:fieldsID="a7d88541fda980bb29d4a3fbebf3e5b8" ns2:_="" ns3:_="">
     <xsd:import namespace="fcdcde72-05ea-4cea-a05f-4abca8014047"/>
@@ -18779,6 +18610,19 @@
 </ct:contentTypeSchema>
 </file>
 
+<file path=customXml/item3.xml><?xml version="1.0" encoding="utf-8"?>
+<b:Sources xmlns:b="http://schemas.openxmlformats.org/officeDocument/2006/bibliography" xmlns="http://schemas.openxmlformats.org/officeDocument/2006/bibliography" SelectedStyle="\APASixthEditionOfficeOnline.xsl" StyleName="APA" Version="6"/>
+</file>
+
+<file path=customXml/item4.xml><?xml version="1.0" encoding="utf-8"?>
+<?mso-contentType ?>
+<FormTemplates xmlns="http://schemas.microsoft.com/sharepoint/v3/contenttype/forms">
+  <Display>DocumentLibraryForm</Display>
+  <Edit>DocumentLibraryForm</Edit>
+  <New>DocumentLibraryForm</New>
+</FormTemplates>
+</file>
+
 <file path=customXml/itemProps1.xml><?xml version="1.0" encoding="utf-8"?>
 <ds:datastoreItem xmlns:ds="http://schemas.openxmlformats.org/officeDocument/2006/customXml" ds:itemID="{3CBCB838-5D04-4009-8279-C447880119EB}">
   <ds:schemaRefs>
@@ -18791,22 +18635,6 @@
 </file>
 
 <file path=customXml/itemProps2.xml><?xml version="1.0" encoding="utf-8"?>
-<ds:datastoreItem xmlns:ds="http://schemas.openxmlformats.org/officeDocument/2006/customXml" ds:itemID="{AC0F7411-4591-49CE-B027-6E0913A3DF3F}">
-  <ds:schemaRefs>
-    <ds:schemaRef ds:uri="http://schemas.microsoft.com/sharepoint/v3/contenttype/forms"/>
-  </ds:schemaRefs>
-</ds:datastoreItem>
-</file>
-
-<file path=customXml/itemProps3.xml><?xml version="1.0" encoding="utf-8"?>
-<ds:datastoreItem xmlns:ds="http://schemas.openxmlformats.org/officeDocument/2006/customXml" ds:itemID="{73AA7C5B-B980-42B8-9918-A2FC1A56D05F}">
-  <ds:schemaRefs>
-    <ds:schemaRef ds:uri="http://schemas.openxmlformats.org/officeDocument/2006/bibliography"/>
-  </ds:schemaRefs>
-</ds:datastoreItem>
-</file>
-
-<file path=customXml/itemProps4.xml><?xml version="1.0" encoding="utf-8"?>
 <ds:datastoreItem xmlns:ds="http://schemas.openxmlformats.org/officeDocument/2006/customXml" ds:itemID="{12EE517F-A9CA-4570-8F94-16E2D656F6BF}">
   <ds:schemaRefs>
     <ds:schemaRef ds:uri="http://schemas.microsoft.com/office/2006/metadata/contentType"/>
@@ -18823,4 +18651,20 @@
     <ds:schemaRef ds:uri="http://schemas.microsoft.com/internal/obd"/>
   </ds:schemaRefs>
 </ds:datastoreItem>
+</file>
+
+<file path=customXml/itemProps3.xml><?xml version="1.0" encoding="utf-8"?>
+<ds:datastoreItem xmlns:ds="http://schemas.openxmlformats.org/officeDocument/2006/customXml" ds:itemID="{73AA7C5B-B980-42B8-9918-A2FC1A56D05F}">
+  <ds:schemaRefs>
+    <ds:schemaRef ds:uri="http://schemas.openxmlformats.org/officeDocument/2006/bibliography"/>
+  </ds:schemaRefs>
+</ds:datastoreItem>
+</file>
+
+<file path=customXml/itemProps4.xml><?xml version="1.0" encoding="utf-8"?>
+<ds:datastoreItem xmlns:ds="http://schemas.openxmlformats.org/officeDocument/2006/customXml" ds:itemID="{AC0F7411-4591-49CE-B027-6E0913A3DF3F}">
+  <ds:schemaRefs>
+    <ds:schemaRef ds:uri="http://schemas.microsoft.com/sharepoint/v3/contenttype/forms"/>
+  </ds:schemaRefs>
+</ds:datastoreItem>
 </file>
</xml_diff>